<commit_message>
Arduino 3.6.2 Saving Work
Work on Version 3.6.2
</commit_message>
<xml_diff>
--- a/Documentation/Multi Function Switches.docx
+++ b/Documentation/Multi Function Switches.docx
@@ -366,7 +366,13 @@
           </w:tcPr>
           <w:p>
             <w:r>
-              <w:t>Read value into software</w:t>
+              <w:t xml:space="preserve">Read </w:t>
+            </w:r>
+            <w:r>
+              <w:t>pin</w:t>
+            </w:r>
+            <w:r>
+              <w:t xml:space="preserve"> into software</w:t>
             </w:r>
           </w:p>
         </w:tc>
@@ -534,7 +540,82 @@
       </w:r>
     </w:p>
     <w:p/>
+    <w:p/>
     <w:p>
+      <w:pPr>
+        <w:rPr>
+          <w:rFonts w:ascii="Arial" w:hAnsi="Arial" w:cs="Arial"/>
+          <w:b/>
+          <w:bCs/>
+          <w:sz w:val="28"/>
+          <w:szCs w:val="28"/>
+        </w:rPr>
+      </w:pPr>
+      <w:r>
+        <w:rPr>
+          <w:rFonts w:ascii="Arial" w:hAnsi="Arial" w:cs="Arial"/>
+          <w:b/>
+          <w:bCs/>
+          <w:sz w:val="28"/>
+          <w:szCs w:val="28"/>
+        </w:rPr>
+        <w:t>OPERATION</w:t>
+      </w:r>
+    </w:p>
+    <w:p/>
+    <w:p>
+      <w:r>
+        <w:t>The switches have multiple modes depending on how long the switches are held down for.</w:t>
+      </w:r>
+    </w:p>
+    <w:p/>
+    <w:p>
+      <w:r>
+        <w:t xml:space="preserve">Quick Tap </w:t>
+      </w:r>
+      <w:r>
+        <w:tab/>
+      </w:r>
+      <w:r>
+        <w:tab/>
+      </w:r>
+      <w:r>
+        <w:tab/>
+        <w:t>- Turn on the LEDs and be ready for operation</w:t>
+      </w:r>
+    </w:p>
+    <w:p>
+      <w:r>
+        <w:t xml:space="preserve">Hold for 2 seconds </w:t>
+      </w:r>
+      <w:r>
+        <w:tab/>
+      </w:r>
+      <w:r>
+        <w:tab/>
+        <w:t>- Operation as per Table 1</w:t>
+      </w:r>
+    </w:p>
+    <w:p>
+      <w:r>
+        <w:t xml:space="preserve">Press Both for 5 seconds </w:t>
+      </w:r>
+      <w:r>
+        <w:tab/>
+        <w:t xml:space="preserve">- Turn off LEDs and go to sleep </w:t>
+      </w:r>
+    </w:p>
+    <w:p>
+      <w:pPr>
+        <w:pStyle w:val="ListParagraph"/>
+        <w:numPr>
+          <w:ilvl w:val="0"/>
+          <w:numId w:val="11"/>
+        </w:numPr>
+      </w:pPr>
+      <w:r>
+        <w:t>Wake up if switches tapped or PC connection</w:t>
+      </w:r>
       <w:bookmarkStart w:id="0" w:name="_GoBack"/>
       <w:bookmarkEnd w:id="0"/>
     </w:p>
@@ -890,6 +971,118 @@
     </w:lvl>
   </w:abstractNum>
   <w:abstractNum w:abstractNumId="3" w15:restartNumberingAfterBreak="0">
+    <w:nsid w:val="07D9402E"/>
+    <w:multiLevelType w:val="hybridMultilevel"/>
+    <w:tmpl w:val="EADE0B52"/>
+    <w:lvl w:ilvl="0" w:tplc="C8D63392">
+      <w:numFmt w:val="bullet"/>
+      <w:lvlText w:val="-"/>
+      <w:lvlJc w:val="left"/>
+      <w:pPr>
+        <w:ind w:left="3240" w:hanging="360"/>
+      </w:pPr>
+      <w:rPr>
+        <w:rFonts w:ascii="Times New Roman" w:eastAsia="Times New Roman" w:hAnsi="Times New Roman" w:cs="Times New Roman" w:hint="default"/>
+      </w:rPr>
+    </w:lvl>
+    <w:lvl w:ilvl="1" w:tplc="04090003" w:tentative="1">
+      <w:start w:val="1"/>
+      <w:numFmt w:val="bullet"/>
+      <w:lvlText w:val="o"/>
+      <w:lvlJc w:val="left"/>
+      <w:pPr>
+        <w:ind w:left="3960" w:hanging="360"/>
+      </w:pPr>
+      <w:rPr>
+        <w:rFonts w:ascii="Courier New" w:hAnsi="Courier New" w:cs="Courier New" w:hint="default"/>
+      </w:rPr>
+    </w:lvl>
+    <w:lvl w:ilvl="2" w:tplc="04090005" w:tentative="1">
+      <w:start w:val="1"/>
+      <w:numFmt w:val="bullet"/>
+      <w:lvlText w:val=""/>
+      <w:lvlJc w:val="left"/>
+      <w:pPr>
+        <w:ind w:left="4680" w:hanging="360"/>
+      </w:pPr>
+      <w:rPr>
+        <w:rFonts w:ascii="Wingdings" w:hAnsi="Wingdings" w:hint="default"/>
+      </w:rPr>
+    </w:lvl>
+    <w:lvl w:ilvl="3" w:tplc="04090001" w:tentative="1">
+      <w:start w:val="1"/>
+      <w:numFmt w:val="bullet"/>
+      <w:lvlText w:val=""/>
+      <w:lvlJc w:val="left"/>
+      <w:pPr>
+        <w:ind w:left="5400" w:hanging="360"/>
+      </w:pPr>
+      <w:rPr>
+        <w:rFonts w:ascii="Symbol" w:hAnsi="Symbol" w:hint="default"/>
+      </w:rPr>
+    </w:lvl>
+    <w:lvl w:ilvl="4" w:tplc="04090003" w:tentative="1">
+      <w:start w:val="1"/>
+      <w:numFmt w:val="bullet"/>
+      <w:lvlText w:val="o"/>
+      <w:lvlJc w:val="left"/>
+      <w:pPr>
+        <w:ind w:left="6120" w:hanging="360"/>
+      </w:pPr>
+      <w:rPr>
+        <w:rFonts w:ascii="Courier New" w:hAnsi="Courier New" w:cs="Courier New" w:hint="default"/>
+      </w:rPr>
+    </w:lvl>
+    <w:lvl w:ilvl="5" w:tplc="04090005" w:tentative="1">
+      <w:start w:val="1"/>
+      <w:numFmt w:val="bullet"/>
+      <w:lvlText w:val=""/>
+      <w:lvlJc w:val="left"/>
+      <w:pPr>
+        <w:ind w:left="6840" w:hanging="360"/>
+      </w:pPr>
+      <w:rPr>
+        <w:rFonts w:ascii="Wingdings" w:hAnsi="Wingdings" w:hint="default"/>
+      </w:rPr>
+    </w:lvl>
+    <w:lvl w:ilvl="6" w:tplc="04090001" w:tentative="1">
+      <w:start w:val="1"/>
+      <w:numFmt w:val="bullet"/>
+      <w:lvlText w:val=""/>
+      <w:lvlJc w:val="left"/>
+      <w:pPr>
+        <w:ind w:left="7560" w:hanging="360"/>
+      </w:pPr>
+      <w:rPr>
+        <w:rFonts w:ascii="Symbol" w:hAnsi="Symbol" w:hint="default"/>
+      </w:rPr>
+    </w:lvl>
+    <w:lvl w:ilvl="7" w:tplc="04090003" w:tentative="1">
+      <w:start w:val="1"/>
+      <w:numFmt w:val="bullet"/>
+      <w:lvlText w:val="o"/>
+      <w:lvlJc w:val="left"/>
+      <w:pPr>
+        <w:ind w:left="8280" w:hanging="360"/>
+      </w:pPr>
+      <w:rPr>
+        <w:rFonts w:ascii="Courier New" w:hAnsi="Courier New" w:cs="Courier New" w:hint="default"/>
+      </w:rPr>
+    </w:lvl>
+    <w:lvl w:ilvl="8" w:tplc="04090005" w:tentative="1">
+      <w:start w:val="1"/>
+      <w:numFmt w:val="bullet"/>
+      <w:lvlText w:val=""/>
+      <w:lvlJc w:val="left"/>
+      <w:pPr>
+        <w:ind w:left="9000" w:hanging="360"/>
+      </w:pPr>
+      <w:rPr>
+        <w:rFonts w:ascii="Wingdings" w:hAnsi="Wingdings" w:hint="default"/>
+      </w:rPr>
+    </w:lvl>
+  </w:abstractNum>
+  <w:abstractNum w:abstractNumId="4" w15:restartNumberingAfterBreak="0">
     <w:nsid w:val="286436DD"/>
     <w:multiLevelType w:val="hybridMultilevel"/>
     <w:tmpl w:val="0F38345A"/>
@@ -1002,7 +1195,7 @@
       </w:rPr>
     </w:lvl>
   </w:abstractNum>
-  <w:abstractNum w:abstractNumId="4" w15:restartNumberingAfterBreak="0">
+  <w:abstractNum w:abstractNumId="5" w15:restartNumberingAfterBreak="0">
     <w:nsid w:val="3D7E41D1"/>
     <w:multiLevelType w:val="hybridMultilevel"/>
     <w:tmpl w:val="5E7E909E"/>
@@ -1115,7 +1308,7 @@
       </w:rPr>
     </w:lvl>
   </w:abstractNum>
-  <w:abstractNum w:abstractNumId="5" w15:restartNumberingAfterBreak="0">
+  <w:abstractNum w:abstractNumId="6" w15:restartNumberingAfterBreak="0">
     <w:nsid w:val="454B2400"/>
     <w:multiLevelType w:val="hybridMultilevel"/>
     <w:tmpl w:val="CE483FAA"/>
@@ -1228,7 +1421,7 @@
       </w:rPr>
     </w:lvl>
   </w:abstractNum>
-  <w:abstractNum w:abstractNumId="6" w15:restartNumberingAfterBreak="0">
+  <w:abstractNum w:abstractNumId="7" w15:restartNumberingAfterBreak="0">
     <w:nsid w:val="492B4903"/>
     <w:multiLevelType w:val="hybridMultilevel"/>
     <w:tmpl w:val="9CD6421C"/>
@@ -1341,7 +1534,7 @@
       </w:rPr>
     </w:lvl>
   </w:abstractNum>
-  <w:abstractNum w:abstractNumId="7" w15:restartNumberingAfterBreak="0">
+  <w:abstractNum w:abstractNumId="8" w15:restartNumberingAfterBreak="0">
     <w:nsid w:val="5C7D6026"/>
     <w:multiLevelType w:val="hybridMultilevel"/>
     <w:tmpl w:val="56F455CE"/>
@@ -1454,7 +1647,7 @@
       </w:rPr>
     </w:lvl>
   </w:abstractNum>
-  <w:abstractNum w:abstractNumId="8" w15:restartNumberingAfterBreak="0">
+  <w:abstractNum w:abstractNumId="9" w15:restartNumberingAfterBreak="0">
     <w:nsid w:val="6DE53F5F"/>
     <w:multiLevelType w:val="hybridMultilevel"/>
     <w:tmpl w:val="C402F45E"/>
@@ -1567,7 +1760,7 @@
       </w:rPr>
     </w:lvl>
   </w:abstractNum>
-  <w:abstractNum w:abstractNumId="9" w15:restartNumberingAfterBreak="0">
+  <w:abstractNum w:abstractNumId="10" w15:restartNumberingAfterBreak="0">
     <w:nsid w:val="7D6846FC"/>
     <w:multiLevelType w:val="hybridMultilevel"/>
     <w:tmpl w:val="D4CAFB98"/>
@@ -1687,28 +1880,31 @@
     <w:abstractNumId w:val="1"/>
   </w:num>
   <w:num w:numId="3">
-    <w:abstractNumId w:val="7"/>
+    <w:abstractNumId w:val="8"/>
   </w:num>
   <w:num w:numId="4">
-    <w:abstractNumId w:val="5"/>
+    <w:abstractNumId w:val="6"/>
   </w:num>
   <w:num w:numId="5">
-    <w:abstractNumId w:val="6"/>
+    <w:abstractNumId w:val="7"/>
   </w:num>
   <w:num w:numId="6">
     <w:abstractNumId w:val="0"/>
   </w:num>
   <w:num w:numId="7">
-    <w:abstractNumId w:val="3"/>
+    <w:abstractNumId w:val="4"/>
   </w:num>
   <w:num w:numId="8">
-    <w:abstractNumId w:val="8"/>
+    <w:abstractNumId w:val="9"/>
   </w:num>
   <w:num w:numId="9">
-    <w:abstractNumId w:val="4"/>
+    <w:abstractNumId w:val="5"/>
   </w:num>
   <w:num w:numId="10">
-    <w:abstractNumId w:val="9"/>
+    <w:abstractNumId w:val="10"/>
+  </w:num>
+  <w:num w:numId="11">
+    <w:abstractNumId w:val="3"/>
   </w:num>
 </w:numbering>
 </file>

</xml_diff>

<commit_message>
Arduino 3.7.7 Five function MFS
The MFS switch operation has been expanded to allow for setting the operation of taps as well as holds
</commit_message>
<xml_diff>
--- a/Documentation/Multi Function Switches.docx
+++ b/Documentation/Multi Function Switches.docx
@@ -205,30 +205,6 @@
         <w:t>MULTIFUNCTION SWITCHES</w:t>
       </w:r>
     </w:p>
-    <w:p>
-      <w:pPr>
-        <w:rPr>
-          <w:rFonts w:ascii="Arial" w:hAnsi="Arial" w:cs="Arial"/>
-          <w:b/>
-          <w:bCs/>
-          <w:sz w:val="28"/>
-          <w:szCs w:val="28"/>
-        </w:rPr>
-      </w:pPr>
-    </w:p>
-    <w:p>
-      <w:r>
-        <w:t xml:space="preserve">When not in calibration mode, </w:t>
-      </w:r>
-      <w:proofErr w:type="spellStart"/>
-      <w:r>
-        <w:t>ie</w:t>
-      </w:r>
-      <w:proofErr w:type="spellEnd"/>
-      <w:r>
-        <w:t xml:space="preserve"> the CAL jumper is empty, the PIN headers A and B can be used as auxiliary switches to provide extra functionality, for example feed the witness paper.</w:t>
-      </w:r>
-    </w:p>
     <w:p/>
     <w:p>
       <w:r>
@@ -244,11 +220,20 @@
       </w:r>
       <w:proofErr w:type="gramStart"/>
       <w:r>
-        <w:t>”:AB</w:t>
+        <w:t>”:</w:t>
+      </w:r>
+      <w:r>
+        <w:t>VVVVV</w:t>
       </w:r>
       <w:proofErr w:type="gramEnd"/>
       <w:r>
-        <w:t>} packs the values shown in Table 1 and the values can be used separately.</w:t>
+        <w:t xml:space="preserve">} </w:t>
+      </w:r>
+      <w:r>
+        <w:t xml:space="preserve">controls the function of the switches in tap or hold as shown in Table 1.  </w:t>
+      </w:r>
+      <w:r>
+        <w:t>The functions available are shown in Table 2.</w:t>
       </w:r>
     </w:p>
     <w:p/>
@@ -257,7 +242,203 @@
         <w:jc w:val="center"/>
       </w:pPr>
       <w:r>
-        <w:t>Table 1: MFS Values</w:t>
+        <w:t xml:space="preserve">Table 1: MFS </w:t>
+      </w:r>
+      <w:r>
+        <w:t>Control</w:t>
+      </w:r>
+    </w:p>
+    <w:tbl>
+      <w:tblPr>
+        <w:tblStyle w:val="TableGrid"/>
+        <w:tblW w:w="0" w:type="auto"/>
+        <w:tblInd w:w="2152" w:type="dxa"/>
+        <w:tblLook w:val="04A0" w:firstRow="1" w:lastRow="0" w:firstColumn="1" w:lastColumn="0" w:noHBand="0" w:noVBand="1"/>
+      </w:tblPr>
+      <w:tblGrid>
+        <w:gridCol w:w="985"/>
+        <w:gridCol w:w="4050"/>
+      </w:tblGrid>
+      <w:tr>
+        <w:tc>
+          <w:tcPr>
+            <w:tcW w:w="985" w:type="dxa"/>
+          </w:tcPr>
+          <w:p>
+            <w:pPr>
+              <w:jc w:val="center"/>
+            </w:pPr>
+            <w:r>
+              <w:t>Value</w:t>
+            </w:r>
+          </w:p>
+        </w:tc>
+        <w:tc>
+          <w:tcPr>
+            <w:tcW w:w="4050" w:type="dxa"/>
+          </w:tcPr>
+          <w:p>
+            <w:r>
+              <w:t>Use</w:t>
+            </w:r>
+          </w:p>
+        </w:tc>
+      </w:tr>
+      <w:tr>
+        <w:tc>
+          <w:tcPr>
+            <w:tcW w:w="985" w:type="dxa"/>
+          </w:tcPr>
+          <w:p>
+            <w:pPr>
+              <w:jc w:val="center"/>
+            </w:pPr>
+            <w:proofErr w:type="spellStart"/>
+            <w:r>
+              <w:t>Vxxxx</w:t>
+            </w:r>
+            <w:proofErr w:type="spellEnd"/>
+          </w:p>
+        </w:tc>
+        <w:tc>
+          <w:tcPr>
+            <w:tcW w:w="4050" w:type="dxa"/>
+          </w:tcPr>
+          <w:p>
+            <w:r>
+              <w:t>Value controls Tap on Switch 2</w:t>
+            </w:r>
+            <w:r>
+              <w:t xml:space="preserve"> </w:t>
+            </w:r>
+            <w:r>
+              <w:t>(only 0-1-2 allowed)</w:t>
+            </w:r>
+          </w:p>
+        </w:tc>
+      </w:tr>
+      <w:tr>
+        <w:tc>
+          <w:tcPr>
+            <w:tcW w:w="985" w:type="dxa"/>
+          </w:tcPr>
+          <w:p>
+            <w:pPr>
+              <w:jc w:val="center"/>
+            </w:pPr>
+            <w:proofErr w:type="spellStart"/>
+            <w:r>
+              <w:t>xVxxx</w:t>
+            </w:r>
+            <w:proofErr w:type="spellEnd"/>
+          </w:p>
+        </w:tc>
+        <w:tc>
+          <w:tcPr>
+            <w:tcW w:w="4050" w:type="dxa"/>
+          </w:tcPr>
+          <w:p>
+            <w:r>
+              <w:t>Value controls Tap on Switch 1</w:t>
+            </w:r>
+          </w:p>
+        </w:tc>
+      </w:tr>
+      <w:tr>
+        <w:tc>
+          <w:tcPr>
+            <w:tcW w:w="985" w:type="dxa"/>
+          </w:tcPr>
+          <w:p>
+            <w:pPr>
+              <w:jc w:val="center"/>
+            </w:pPr>
+            <w:proofErr w:type="spellStart"/>
+            <w:r>
+              <w:t>xxVxx</w:t>
+            </w:r>
+            <w:proofErr w:type="spellEnd"/>
+          </w:p>
+        </w:tc>
+        <w:tc>
+          <w:tcPr>
+            <w:tcW w:w="4050" w:type="dxa"/>
+          </w:tcPr>
+          <w:p>
+            <w:r>
+              <w:t>Value controls Hold on 1 &amp; 2</w:t>
+            </w:r>
+          </w:p>
+        </w:tc>
+      </w:tr>
+      <w:tr>
+        <w:tc>
+          <w:tcPr>
+            <w:tcW w:w="985" w:type="dxa"/>
+          </w:tcPr>
+          <w:p>
+            <w:pPr>
+              <w:jc w:val="center"/>
+            </w:pPr>
+            <w:proofErr w:type="spellStart"/>
+            <w:r>
+              <w:t>xxVx</w:t>
+            </w:r>
+            <w:proofErr w:type="spellEnd"/>
+          </w:p>
+        </w:tc>
+        <w:tc>
+          <w:tcPr>
+            <w:tcW w:w="4050" w:type="dxa"/>
+          </w:tcPr>
+          <w:p>
+            <w:r>
+              <w:t>Value controls Hold on Switch 2</w:t>
+            </w:r>
+          </w:p>
+        </w:tc>
+      </w:tr>
+      <w:tr>
+        <w:tc>
+          <w:tcPr>
+            <w:tcW w:w="985" w:type="dxa"/>
+          </w:tcPr>
+          <w:p>
+            <w:pPr>
+              <w:jc w:val="center"/>
+            </w:pPr>
+            <w:proofErr w:type="spellStart"/>
+            <w:r>
+              <w:t>xxxxV</w:t>
+            </w:r>
+            <w:proofErr w:type="spellEnd"/>
+          </w:p>
+        </w:tc>
+        <w:tc>
+          <w:tcPr>
+            <w:tcW w:w="4050" w:type="dxa"/>
+          </w:tcPr>
+          <w:p>
+            <w:r>
+              <w:t>Value controls Hold on Switch 1</w:t>
+            </w:r>
+          </w:p>
+        </w:tc>
+      </w:tr>
+    </w:tbl>
+    <w:p/>
+    <w:p>
+      <w:pPr>
+        <w:jc w:val="center"/>
+      </w:pPr>
+      <w:r>
+        <w:t xml:space="preserve">Table </w:t>
+      </w:r>
+      <w:r>
+        <w:t>2</w:t>
+      </w:r>
+      <w:r>
+        <w:t>: MFS Values</w:t>
       </w:r>
     </w:p>
     <w:tbl>
@@ -316,7 +497,10 @@
           </w:tcPr>
           <w:p>
             <w:r>
-              <w:t xml:space="preserve">Switch is not used </w:t>
+              <w:t>Tap to wake up from sleep</w:t>
+            </w:r>
+            <w:r>
+              <w:t xml:space="preserve"> </w:t>
             </w:r>
           </w:p>
         </w:tc>
@@ -364,17 +548,7 @@
           <w:tcPr>
             <w:tcW w:w="4050" w:type="dxa"/>
           </w:tcPr>
-          <w:p>
-            <w:r>
-              <w:t xml:space="preserve">Read </w:t>
-            </w:r>
-            <w:r>
-              <w:t>pin</w:t>
-            </w:r>
-            <w:r>
-              <w:t xml:space="preserve"> into software</w:t>
-            </w:r>
-          </w:p>
+          <w:p/>
         </w:tc>
       </w:tr>
       <w:tr>
@@ -395,11 +569,7 @@
           <w:tcPr>
             <w:tcW w:w="4050" w:type="dxa"/>
           </w:tcPr>
-          <w:p>
-            <w:r>
-              <w:t>Use pin for output</w:t>
-            </w:r>
-          </w:p>
+          <w:p/>
         </w:tc>
       </w:tr>
       <w:tr>
@@ -445,7 +615,11 @@
           <w:tcPr>
             <w:tcW w:w="4050" w:type="dxa"/>
           </w:tcPr>
-          <w:p/>
+          <w:p>
+            <w:r>
+              <w:t>Put target to sleep or wake it up</w:t>
+            </w:r>
+          </w:p>
         </w:tc>
       </w:tr>
       <w:tr>
@@ -466,7 +640,11 @@
           <w:tcPr>
             <w:tcW w:w="4050" w:type="dxa"/>
           </w:tcPr>
-          <w:p/>
+          <w:p>
+            <w:r>
+              <w:t>Enable / Disable Tabata</w:t>
+            </w:r>
+          </w:p>
         </w:tc>
       </w:tr>
       <w:tr>
@@ -535,13 +713,6 @@
     </w:tbl>
     <w:p/>
     <w:p>
-      <w:r>
-        <w:t>For example {“MFS”:41} would use input B to send a test string to the PC, while Input A acts as a paper feed.</w:t>
-      </w:r>
-    </w:p>
-    <w:p/>
-    <w:p/>
-    <w:p>
       <w:pPr>
         <w:rPr>
           <w:rFonts w:ascii="Arial" w:hAnsi="Arial" w:cs="Arial"/>
@@ -565,56 +736,26 @@
     <w:p/>
     <w:p>
       <w:r>
-        <w:t>The switches have multiple modes depending on how long the switches are held down for.</w:t>
+        <w:t xml:space="preserve">The operation of the switches </w:t>
+      </w:r>
+      <w:proofErr w:type="gramStart"/>
+      <w:r>
+        <w:t>are</w:t>
+      </w:r>
+      <w:proofErr w:type="gramEnd"/>
+      <w:r>
+        <w:t xml:space="preserve"> controlled by how long the switches are pressed for</w:t>
       </w:r>
     </w:p>
     <w:p/>
     <w:p>
       <w:r>
-        <w:t xml:space="preserve">Quick Tap </w:t>
-      </w:r>
-      <w:r>
-        <w:tab/>
-      </w:r>
-      <w:r>
-        <w:tab/>
-      </w:r>
-      <w:r>
-        <w:tab/>
-        <w:t>- Turn on the LEDs and be ready for operation</w:t>
+        <w:t>Tap: Press switch for less than ½ second</w:t>
       </w:r>
     </w:p>
     <w:p>
       <w:r>
-        <w:t xml:space="preserve">Hold for 2 seconds </w:t>
-      </w:r>
-      <w:r>
-        <w:tab/>
-      </w:r>
-      <w:r>
-        <w:tab/>
-        <w:t>- Operation as per Table 1</w:t>
-      </w:r>
-    </w:p>
-    <w:p>
-      <w:r>
-        <w:t xml:space="preserve">Press Both for 5 seconds </w:t>
-      </w:r>
-      <w:r>
-        <w:tab/>
-        <w:t xml:space="preserve">- Turn off LEDs and go to sleep </w:t>
-      </w:r>
-    </w:p>
-    <w:p>
-      <w:pPr>
-        <w:pStyle w:val="ListParagraph"/>
-        <w:numPr>
-          <w:ilvl w:val="0"/>
-          <w:numId w:val="11"/>
-        </w:numPr>
-      </w:pPr>
-      <w:r>
-        <w:t>Wake up if switches tapped or PC connection</w:t>
+        <w:t>Hold: Press and hold the switch for more than ½ second</w:t>
       </w:r>
       <w:bookmarkStart w:id="0" w:name="_GoBack"/>
       <w:bookmarkEnd w:id="0"/>

</xml_diff>

<commit_message>
Arduino 3.9.0 RC2. Raid Fire
Revised

Main Control Loop
Tabata Control Loop
Rapid Fire Loop

Updated software to store rapid fire shots and then do the processing.  Had a ripple effect on the rest of the software
</commit_message>
<xml_diff>
--- a/Documentation/Multi Function Switches.docx
+++ b/Documentation/Multi Function Switches.docx
@@ -26,23 +26,29 @@
         </w:rPr>
         <w:t xml:space="preserve">Application Note: </w:t>
       </w:r>
-      <w:proofErr w:type="spellStart"/>
       <w:r>
         <w:rPr>
           <w:rFonts w:ascii="Arial" w:hAnsi="Arial" w:cs="Arial"/>
           <w:sz w:val="44"/>
           <w:szCs w:val="44"/>
         </w:rPr>
-        <w:t>Multi Function</w:t>
+        <w:t>Multi</w:t>
       </w:r>
-      <w:proofErr w:type="spellEnd"/>
       <w:r>
         <w:rPr>
           <w:rFonts w:ascii="Arial" w:hAnsi="Arial" w:cs="Arial"/>
           <w:sz w:val="44"/>
           <w:szCs w:val="44"/>
         </w:rPr>
-        <w:t xml:space="preserve"> Switches</w:t>
+        <w:t>-</w:t>
+      </w:r>
+      <w:r>
+        <w:rPr>
+          <w:rFonts w:ascii="Arial" w:hAnsi="Arial" w:cs="Arial"/>
+          <w:sz w:val="44"/>
+          <w:szCs w:val="44"/>
+        </w:rPr>
+        <w:t>Function Switches</w:t>
       </w:r>
     </w:p>
     <w:p>
@@ -230,10 +236,7 @@
         <w:t xml:space="preserve">} </w:t>
       </w:r>
       <w:r>
-        <w:t xml:space="preserve">controls the function of the switches in tap or hold as shown in Table 1.  </w:t>
-      </w:r>
-      <w:r>
-        <w:t>The functions available are shown in Table 2.</w:t>
+        <w:t>controls the function of the switches in tap or hold as shown in Table 1.  The functions available are shown in Table 2.</w:t>
       </w:r>
     </w:p>
     <w:p/>
@@ -242,10 +245,7 @@
         <w:jc w:val="center"/>
       </w:pPr>
       <w:r>
-        <w:t xml:space="preserve">Table 1: MFS </w:t>
-      </w:r>
-      <w:r>
-        <w:t>Control</w:t>
+        <w:t>Table 1: MFS Control</w:t>
       </w:r>
     </w:p>
     <w:tbl>
@@ -306,13 +306,7 @@
           </w:tcPr>
           <w:p>
             <w:r>
-              <w:t>Value controls Tap on Switch 2</w:t>
-            </w:r>
-            <w:r>
-              <w:t xml:space="preserve"> </w:t>
-            </w:r>
-            <w:r>
-              <w:t>(only 0-1-2 allowed)</w:t>
+              <w:t>Value controls Tap on Switch 2 (only 0-1-2 allowed)</w:t>
             </w:r>
           </w:p>
         </w:tc>
@@ -757,9 +751,193 @@
       <w:r>
         <w:t>Hold: Press and hold the switch for more than ½ second</w:t>
       </w:r>
+    </w:p>
+    <w:p>
+      <w:pPr>
+        <w:rPr>
+          <w:rFonts w:ascii="Arial" w:hAnsi="Arial" w:cs="Arial"/>
+          <w:b/>
+          <w:bCs/>
+          <w:sz w:val="28"/>
+          <w:szCs w:val="28"/>
+        </w:rPr>
+      </w:pPr>
+      <w:r>
+        <w:rPr>
+          <w:rFonts w:ascii="Arial" w:hAnsi="Arial" w:cs="Arial"/>
+          <w:b/>
+          <w:bCs/>
+          <w:sz w:val="28"/>
+          <w:szCs w:val="28"/>
+        </w:rPr>
+        <w:lastRenderedPageBreak/>
+        <w:t>RESET</w:t>
+      </w:r>
+    </w:p>
+    <w:p/>
+    <w:p>
+      <w:r>
+        <w:t>When powering up the target holding the Multi-Function Switches can be used to override the operation of the unit as shown in Table 3.</w:t>
+      </w:r>
+    </w:p>
+    <w:p/>
+    <w:p>
+      <w:pPr>
+        <w:jc w:val="center"/>
+      </w:pPr>
+      <w:r>
+        <w:t xml:space="preserve">Table </w:t>
+      </w:r>
+      <w:r>
+        <w:t>3</w:t>
+      </w:r>
+      <w:r>
+        <w:t>: MFS Control</w:t>
+      </w:r>
+      <w:r>
+        <w:t xml:space="preserve"> on Reset</w:t>
+      </w:r>
+    </w:p>
+    <w:tbl>
+      <w:tblPr>
+        <w:tblStyle w:val="TableGrid"/>
+        <w:tblW w:w="0" w:type="auto"/>
+        <w:tblInd w:w="2152" w:type="dxa"/>
+        <w:tblLook w:val="04A0" w:firstRow="1" w:lastRow="0" w:firstColumn="1" w:lastColumn="0" w:noHBand="0" w:noVBand="1"/>
+      </w:tblPr>
+      <w:tblGrid>
+        <w:gridCol w:w="1623"/>
+        <w:gridCol w:w="5220"/>
+      </w:tblGrid>
+      <w:tr>
+        <w:tc>
+          <w:tcPr>
+            <w:tcW w:w="1623" w:type="dxa"/>
+          </w:tcPr>
+          <w:p>
+            <w:pPr>
+              <w:jc w:val="center"/>
+            </w:pPr>
+            <w:r>
+              <w:t>Value</w:t>
+            </w:r>
+          </w:p>
+        </w:tc>
+        <w:tc>
+          <w:tcPr>
+            <w:tcW w:w="5220" w:type="dxa"/>
+          </w:tcPr>
+          <w:p>
+            <w:r>
+              <w:t>Use</w:t>
+            </w:r>
+          </w:p>
+        </w:tc>
+      </w:tr>
+      <w:tr>
+        <w:tc>
+          <w:tcPr>
+            <w:tcW w:w="1623" w:type="dxa"/>
+          </w:tcPr>
+          <w:p>
+            <w:pPr>
+              <w:jc w:val="center"/>
+            </w:pPr>
+            <w:r>
+              <w:t>Switch 1 &amp; 2</w:t>
+            </w:r>
+          </w:p>
+        </w:tc>
+        <w:tc>
+          <w:tcPr>
+            <w:tcW w:w="5220" w:type="dxa"/>
+          </w:tcPr>
+          <w:p>
+            <w:r>
+              <w:t>Reinitialize the persistent storage to factory settings</w:t>
+            </w:r>
+          </w:p>
+        </w:tc>
+      </w:tr>
+      <w:tr>
+        <w:tc>
+          <w:tcPr>
+            <w:tcW w:w="1623" w:type="dxa"/>
+          </w:tcPr>
+          <w:p>
+            <w:pPr>
+              <w:jc w:val="center"/>
+            </w:pPr>
+            <w:r>
+              <w:t>Switch 1</w:t>
+            </w:r>
+          </w:p>
+        </w:tc>
+        <w:tc>
+          <w:tcPr>
+            <w:tcW w:w="5220" w:type="dxa"/>
+          </w:tcPr>
+          <w:p>
+            <w:r>
+              <w:t>Enable diagnostic trace</w:t>
+            </w:r>
+          </w:p>
+        </w:tc>
+      </w:tr>
+      <w:tr>
+        <w:tc>
+          <w:tcPr>
+            <w:tcW w:w="1623" w:type="dxa"/>
+          </w:tcPr>
+          <w:p>
+            <w:pPr>
+              <w:jc w:val="center"/>
+            </w:pPr>
+            <w:r>
+              <w:t>Switch 2</w:t>
+            </w:r>
+          </w:p>
+        </w:tc>
+        <w:tc>
+          <w:tcPr>
+            <w:tcW w:w="5220" w:type="dxa"/>
+          </w:tcPr>
+          <w:p/>
+        </w:tc>
+      </w:tr>
+    </w:tbl>
+    <w:p/>
+    <w:p/>
+    <w:p>
+      <w:pPr>
+        <w:rPr>
+          <w:rFonts w:ascii="Arial" w:hAnsi="Arial" w:cs="Arial"/>
+          <w:b/>
+          <w:bCs/>
+          <w:sz w:val="28"/>
+          <w:szCs w:val="28"/>
+        </w:rPr>
+      </w:pPr>
+      <w:r>
+        <w:rPr>
+          <w:rFonts w:ascii="Arial" w:hAnsi="Arial" w:cs="Arial"/>
+          <w:b/>
+          <w:bCs/>
+          <w:sz w:val="28"/>
+          <w:szCs w:val="28"/>
+        </w:rPr>
+        <w:t>LEDs</w:t>
+      </w:r>
+    </w:p>
+    <w:p/>
+    <w:p>
+      <w:r>
+        <w:t>The LEDs will cycle to until the switches are released and the target goes back into operation</w:t>
+      </w:r>
       <w:bookmarkStart w:id="0" w:name="_GoBack"/>
       <w:bookmarkEnd w:id="0"/>
     </w:p>
+    <w:p/>
     <w:sectPr>
       <w:pgSz w:w="12240" w:h="15840"/>
       <w:pgMar w:top="1440" w:right="1440" w:bottom="1440" w:left="1440" w:header="720" w:footer="720" w:gutter="0"/>

</xml_diff>

<commit_message>
Revert "Arduino 3.9.0 RC2. Raid Fire"
This reverts commit d7cb74e0faa2d0e4b0f75b3e9c7da75b2877790c.
</commit_message>
<xml_diff>
--- a/Documentation/Multi Function Switches.docx
+++ b/Documentation/Multi Function Switches.docx
@@ -26,29 +26,23 @@
         </w:rPr>
         <w:t xml:space="preserve">Application Note: </w:t>
       </w:r>
+      <w:proofErr w:type="spellStart"/>
       <w:r>
         <w:rPr>
           <w:rFonts w:ascii="Arial" w:hAnsi="Arial" w:cs="Arial"/>
           <w:sz w:val="44"/>
           <w:szCs w:val="44"/>
         </w:rPr>
-        <w:t>Multi</w:t>
+        <w:t>Multi Function</w:t>
       </w:r>
+      <w:proofErr w:type="spellEnd"/>
       <w:r>
         <w:rPr>
           <w:rFonts w:ascii="Arial" w:hAnsi="Arial" w:cs="Arial"/>
           <w:sz w:val="44"/>
           <w:szCs w:val="44"/>
         </w:rPr>
-        <w:t>-</w:t>
-      </w:r>
-      <w:r>
-        <w:rPr>
-          <w:rFonts w:ascii="Arial" w:hAnsi="Arial" w:cs="Arial"/>
-          <w:sz w:val="44"/>
-          <w:szCs w:val="44"/>
-        </w:rPr>
-        <w:t>Function Switches</w:t>
+        <w:t xml:space="preserve"> Switches</w:t>
       </w:r>
     </w:p>
     <w:p>
@@ -236,7 +230,10 @@
         <w:t xml:space="preserve">} </w:t>
       </w:r>
       <w:r>
-        <w:t>controls the function of the switches in tap or hold as shown in Table 1.  The functions available are shown in Table 2.</w:t>
+        <w:t xml:space="preserve">controls the function of the switches in tap or hold as shown in Table 1.  </w:t>
+      </w:r>
+      <w:r>
+        <w:t>The functions available are shown in Table 2.</w:t>
       </w:r>
     </w:p>
     <w:p/>
@@ -245,7 +242,10 @@
         <w:jc w:val="center"/>
       </w:pPr>
       <w:r>
-        <w:t>Table 1: MFS Control</w:t>
+        <w:t xml:space="preserve">Table 1: MFS </w:t>
+      </w:r>
+      <w:r>
+        <w:t>Control</w:t>
       </w:r>
     </w:p>
     <w:tbl>
@@ -306,7 +306,13 @@
           </w:tcPr>
           <w:p>
             <w:r>
-              <w:t>Value controls Tap on Switch 2 (only 0-1-2 allowed)</w:t>
+              <w:t>Value controls Tap on Switch 2</w:t>
+            </w:r>
+            <w:r>
+              <w:t xml:space="preserve"> </w:t>
+            </w:r>
+            <w:r>
+              <w:t>(only 0-1-2 allowed)</w:t>
             </w:r>
           </w:p>
         </w:tc>
@@ -751,193 +757,9 @@
       <w:r>
         <w:t>Hold: Press and hold the switch for more than ½ second</w:t>
       </w:r>
-    </w:p>
-    <w:p>
-      <w:pPr>
-        <w:rPr>
-          <w:rFonts w:ascii="Arial" w:hAnsi="Arial" w:cs="Arial"/>
-          <w:b/>
-          <w:bCs/>
-          <w:sz w:val="28"/>
-          <w:szCs w:val="28"/>
-        </w:rPr>
-      </w:pPr>
-      <w:r>
-        <w:rPr>
-          <w:rFonts w:ascii="Arial" w:hAnsi="Arial" w:cs="Arial"/>
-          <w:b/>
-          <w:bCs/>
-          <w:sz w:val="28"/>
-          <w:szCs w:val="28"/>
-        </w:rPr>
-        <w:lastRenderedPageBreak/>
-        <w:t>RESET</w:t>
-      </w:r>
-    </w:p>
-    <w:p/>
-    <w:p>
-      <w:r>
-        <w:t>When powering up the target holding the Multi-Function Switches can be used to override the operation of the unit as shown in Table 3.</w:t>
-      </w:r>
-    </w:p>
-    <w:p/>
-    <w:p>
-      <w:pPr>
-        <w:jc w:val="center"/>
-      </w:pPr>
-      <w:r>
-        <w:t xml:space="preserve">Table </w:t>
-      </w:r>
-      <w:r>
-        <w:t>3</w:t>
-      </w:r>
-      <w:r>
-        <w:t>: MFS Control</w:t>
-      </w:r>
-      <w:r>
-        <w:t xml:space="preserve"> on Reset</w:t>
-      </w:r>
-    </w:p>
-    <w:tbl>
-      <w:tblPr>
-        <w:tblStyle w:val="TableGrid"/>
-        <w:tblW w:w="0" w:type="auto"/>
-        <w:tblInd w:w="2152" w:type="dxa"/>
-        <w:tblLook w:val="04A0" w:firstRow="1" w:lastRow="0" w:firstColumn="1" w:lastColumn="0" w:noHBand="0" w:noVBand="1"/>
-      </w:tblPr>
-      <w:tblGrid>
-        <w:gridCol w:w="1623"/>
-        <w:gridCol w:w="5220"/>
-      </w:tblGrid>
-      <w:tr>
-        <w:tc>
-          <w:tcPr>
-            <w:tcW w:w="1623" w:type="dxa"/>
-          </w:tcPr>
-          <w:p>
-            <w:pPr>
-              <w:jc w:val="center"/>
-            </w:pPr>
-            <w:r>
-              <w:t>Value</w:t>
-            </w:r>
-          </w:p>
-        </w:tc>
-        <w:tc>
-          <w:tcPr>
-            <w:tcW w:w="5220" w:type="dxa"/>
-          </w:tcPr>
-          <w:p>
-            <w:r>
-              <w:t>Use</w:t>
-            </w:r>
-          </w:p>
-        </w:tc>
-      </w:tr>
-      <w:tr>
-        <w:tc>
-          <w:tcPr>
-            <w:tcW w:w="1623" w:type="dxa"/>
-          </w:tcPr>
-          <w:p>
-            <w:pPr>
-              <w:jc w:val="center"/>
-            </w:pPr>
-            <w:r>
-              <w:t>Switch 1 &amp; 2</w:t>
-            </w:r>
-          </w:p>
-        </w:tc>
-        <w:tc>
-          <w:tcPr>
-            <w:tcW w:w="5220" w:type="dxa"/>
-          </w:tcPr>
-          <w:p>
-            <w:r>
-              <w:t>Reinitialize the persistent storage to factory settings</w:t>
-            </w:r>
-          </w:p>
-        </w:tc>
-      </w:tr>
-      <w:tr>
-        <w:tc>
-          <w:tcPr>
-            <w:tcW w:w="1623" w:type="dxa"/>
-          </w:tcPr>
-          <w:p>
-            <w:pPr>
-              <w:jc w:val="center"/>
-            </w:pPr>
-            <w:r>
-              <w:t>Switch 1</w:t>
-            </w:r>
-          </w:p>
-        </w:tc>
-        <w:tc>
-          <w:tcPr>
-            <w:tcW w:w="5220" w:type="dxa"/>
-          </w:tcPr>
-          <w:p>
-            <w:r>
-              <w:t>Enable diagnostic trace</w:t>
-            </w:r>
-          </w:p>
-        </w:tc>
-      </w:tr>
-      <w:tr>
-        <w:tc>
-          <w:tcPr>
-            <w:tcW w:w="1623" w:type="dxa"/>
-          </w:tcPr>
-          <w:p>
-            <w:pPr>
-              <w:jc w:val="center"/>
-            </w:pPr>
-            <w:r>
-              <w:t>Switch 2</w:t>
-            </w:r>
-          </w:p>
-        </w:tc>
-        <w:tc>
-          <w:tcPr>
-            <w:tcW w:w="5220" w:type="dxa"/>
-          </w:tcPr>
-          <w:p/>
-        </w:tc>
-      </w:tr>
-    </w:tbl>
-    <w:p/>
-    <w:p/>
-    <w:p>
-      <w:pPr>
-        <w:rPr>
-          <w:rFonts w:ascii="Arial" w:hAnsi="Arial" w:cs="Arial"/>
-          <w:b/>
-          <w:bCs/>
-          <w:sz w:val="28"/>
-          <w:szCs w:val="28"/>
-        </w:rPr>
-      </w:pPr>
-      <w:r>
-        <w:rPr>
-          <w:rFonts w:ascii="Arial" w:hAnsi="Arial" w:cs="Arial"/>
-          <w:b/>
-          <w:bCs/>
-          <w:sz w:val="28"/>
-          <w:szCs w:val="28"/>
-        </w:rPr>
-        <w:t>LEDs</w:t>
-      </w:r>
-    </w:p>
-    <w:p/>
-    <w:p>
-      <w:r>
-        <w:t>The LEDs will cycle to until the switches are released and the target goes back into operation</w:t>
-      </w:r>
       <w:bookmarkStart w:id="0" w:name="_GoBack"/>
       <w:bookmarkEnd w:id="0"/>
     </w:p>
-    <w:p/>
     <w:sectPr>
       <w:pgSz w:w="12240" w:h="15840"/>
       <w:pgMar w:top="1440" w:right="1440" w:bottom="1440" w:left="1440" w:header="720" w:footer="720" w:gutter="0"/>

</xml_diff>